<commit_message>
Added control board tutorial.
</commit_message>
<xml_diff>
--- a/tutorials/Control Board Tutorial.docx
+++ b/tutorials/Control Board Tutorial.docx
@@ -42,24 +42,23 @@
     <w:tbl>
       <w:tblPr>
         <w:tblStyle w:val="PlainTable5"/>
-        <w:tblW w:w="9622" w:type="dxa"/>
+        <w:tblW w:w="9421" w:type="dxa"/>
         <w:tblLook w:val="04A0" w:firstRow="1" w:lastRow="0" w:firstColumn="1" w:lastColumn="0" w:noHBand="0" w:noVBand="1"/>
       </w:tblPr>
       <w:tblGrid>
-        <w:gridCol w:w="1267"/>
-        <w:gridCol w:w="1047"/>
-        <w:gridCol w:w="3961"/>
-        <w:gridCol w:w="3347"/>
+        <w:gridCol w:w="1800"/>
+        <w:gridCol w:w="1350"/>
+        <w:gridCol w:w="6271"/>
       </w:tblGrid>
       <w:tr>
         <w:trPr>
           <w:cnfStyle w:val="100000000000" w:firstRow="1" w:lastRow="0" w:firstColumn="0" w:lastColumn="0" w:oddVBand="0" w:evenVBand="0" w:oddHBand="0" w:evenHBand="0" w:firstRowFirstColumn="0" w:firstRowLastColumn="0" w:lastRowFirstColumn="0" w:lastRowLastColumn="0"/>
-          <w:trHeight w:val="301"/>
+          <w:trHeight w:val="313"/>
         </w:trPr>
         <w:tc>
           <w:tcPr>
             <w:cnfStyle w:val="001000000100" w:firstRow="0" w:lastRow="0" w:firstColumn="1" w:lastColumn="0" w:oddVBand="0" w:evenVBand="0" w:oddHBand="0" w:evenHBand="0" w:firstRowFirstColumn="1" w:firstRowLastColumn="0" w:lastRowFirstColumn="0" w:lastRowLastColumn="0"/>
-            <w:tcW w:w="1267" w:type="dxa"/>
+            <w:tcW w:w="1800" w:type="dxa"/>
           </w:tcPr>
           <w:p>
             <w:pPr>
@@ -72,7 +71,7 @@
         </w:tc>
         <w:tc>
           <w:tcPr>
-            <w:tcW w:w="1047" w:type="dxa"/>
+            <w:tcW w:w="1350" w:type="dxa"/>
           </w:tcPr>
           <w:p>
             <w:pPr>
@@ -86,7 +85,7 @@
         </w:tc>
         <w:tc>
           <w:tcPr>
-            <w:tcW w:w="3961" w:type="dxa"/>
+            <w:tcW w:w="6271" w:type="dxa"/>
           </w:tcPr>
           <w:p>
             <w:pPr>
@@ -98,73 +97,453 @@
             </w:r>
           </w:p>
         </w:tc>
+      </w:tr>
+      <w:tr>
+        <w:trPr>
+          <w:cnfStyle w:val="000000100000" w:firstRow="0" w:lastRow="0" w:firstColumn="0" w:lastColumn="0" w:oddVBand="0" w:evenVBand="0" w:oddHBand="1" w:evenHBand="0" w:firstRowFirstColumn="0" w:firstRowLastColumn="0" w:lastRowFirstColumn="0" w:lastRowLastColumn="0"/>
+          <w:trHeight w:val="313"/>
+        </w:trPr>
         <w:tc>
           <w:tcPr>
-            <w:tcW w:w="3347" w:type="dxa"/>
+            <w:cnfStyle w:val="001000000000" w:firstRow="0" w:lastRow="0" w:firstColumn="1" w:lastColumn="0" w:oddVBand="0" w:evenVBand="0" w:oddHBand="0" w:evenHBand="0" w:firstRowFirstColumn="0" w:firstRowLastColumn="0" w:lastRowFirstColumn="0" w:lastRowLastColumn="0"/>
+            <w:tcW w:w="1800" w:type="dxa"/>
+          </w:tcPr>
+          <w:p>
+            <w:pPr>
+              <w:jc w:val="left"/>
+            </w:pPr>
+            <w:r>
+              <w:t>Custom control board</w:t>
+            </w:r>
+          </w:p>
+        </w:tc>
+        <w:tc>
+          <w:tcPr>
+            <w:tcW w:w="1350" w:type="dxa"/>
           </w:tcPr>
           <w:p>
             <w:pPr>
               <w:jc w:val="center"/>
-              <w:cnfStyle w:val="100000000000" w:firstRow="1" w:lastRow="0" w:firstColumn="0" w:lastColumn="0" w:oddVBand="0" w:evenVBand="0" w:oddHBand="0" w:evenHBand="0" w:firstRowFirstColumn="0" w:firstRowLastColumn="0" w:lastRowFirstColumn="0" w:lastRowLastColumn="0"/>
+              <w:cnfStyle w:val="000000100000" w:firstRow="0" w:lastRow="0" w:firstColumn="0" w:lastColumn="0" w:oddVBand="0" w:evenVBand="0" w:oddHBand="1" w:evenHBand="0" w:firstRowFirstColumn="0" w:firstRowLastColumn="0" w:lastRowFirstColumn="0" w:lastRowLastColumn="0"/>
             </w:pPr>
             <w:r>
-              <w:t>Image</w:t>
-            </w:r>
+              <w:t>1</w:t>
+            </w:r>
+          </w:p>
+        </w:tc>
+        <w:tc>
+          <w:tcPr>
+            <w:tcW w:w="6271" w:type="dxa"/>
+          </w:tcPr>
+          <w:p>
+            <w:pPr>
+              <w:jc w:val="center"/>
+              <w:cnfStyle w:val="000000100000" w:firstRow="0" w:lastRow="0" w:firstColumn="0" w:lastColumn="0" w:oddVBand="0" w:evenVBand="0" w:oddHBand="1" w:evenHBand="0" w:firstRowFirstColumn="0" w:firstRowLastColumn="0" w:lastRowFirstColumn="0" w:lastRowLastColumn="0"/>
+            </w:pPr>
+            <w:r>
+              <w:t xml:space="preserve">Can be found in the GitHub at: </w:t>
+            </w:r>
+            <w:r>
+              <w:t>"GitHub\</w:t>
+            </w:r>
+            <w:proofErr w:type="spellStart"/>
+            <w:r>
+              <w:t>seeboat</w:t>
+            </w:r>
+            <w:proofErr w:type="spellEnd"/>
+            <w:r>
+              <w:t>\hardware\</w:t>
+            </w:r>
+            <w:proofErr w:type="spellStart"/>
+            <w:r>
+              <w:t>controlBoard</w:t>
+            </w:r>
+            <w:proofErr w:type="spellEnd"/>
+            <w:r>
+              <w:t>\controlBoard-0.5.brd"</w:t>
+            </w:r>
+          </w:p>
+        </w:tc>
+      </w:tr>
+      <w:tr>
+        <w:trPr>
+          <w:trHeight w:val="313"/>
+        </w:trPr>
+        <w:tc>
+          <w:tcPr>
+            <w:cnfStyle w:val="001000000000" w:firstRow="0" w:lastRow="0" w:firstColumn="1" w:lastColumn="0" w:oddVBand="0" w:evenVBand="0" w:oddHBand="0" w:evenHBand="0" w:firstRowFirstColumn="0" w:firstRowLastColumn="0" w:lastRowFirstColumn="0" w:lastRowLastColumn="0"/>
+            <w:tcW w:w="1800" w:type="dxa"/>
+          </w:tcPr>
+          <w:p>
+            <w:pPr>
+              <w:jc w:val="left"/>
+            </w:pPr>
+            <w:r>
+              <w:t>2.7 k</w:t>
+            </w:r>
+            <w:r>
+              <w:sym w:font="Symbol" w:char="F057"/>
+            </w:r>
+            <w:r>
+              <w:t xml:space="preserve"> resistor, 0603</w:t>
+            </w:r>
+          </w:p>
+        </w:tc>
+        <w:tc>
+          <w:tcPr>
+            <w:tcW w:w="1350" w:type="dxa"/>
+          </w:tcPr>
+          <w:p>
+            <w:pPr>
+              <w:jc w:val="center"/>
+              <w:cnfStyle w:val="000000000000" w:firstRow="0" w:lastRow="0" w:firstColumn="0" w:lastColumn="0" w:oddVBand="0" w:evenVBand="0" w:oddHBand="0" w:evenHBand="0" w:firstRowFirstColumn="0" w:firstRowLastColumn="0" w:lastRowFirstColumn="0" w:lastRowLastColumn="0"/>
+            </w:pPr>
+            <w:r>
+              <w:t>2</w:t>
+            </w:r>
+          </w:p>
+        </w:tc>
+        <w:tc>
+          <w:tcPr>
+            <w:tcW w:w="6271" w:type="dxa"/>
+          </w:tcPr>
+          <w:p>
+            <w:pPr>
+              <w:jc w:val="center"/>
+              <w:cnfStyle w:val="000000000000" w:firstRow="0" w:lastRow="0" w:firstColumn="0" w:lastColumn="0" w:oddVBand="0" w:evenVBand="0" w:oddHBand="0" w:evenHBand="0" w:firstRowFirstColumn="0" w:firstRowLastColumn="0" w:lastRowFirstColumn="0" w:lastRowLastColumn="0"/>
+            </w:pPr>
+            <w:r>
+              <w:t xml:space="preserve">Part number: </w:t>
+            </w:r>
+            <w:r>
+              <w:t>RNCP0603FTD2K74CT-ND</w:t>
+            </w:r>
+            <w:r>
+              <w:t xml:space="preserve">, </w:t>
+            </w:r>
+            <w:hyperlink r:id="rId5" w:history="1">
+              <w:r>
+                <w:rPr>
+                  <w:rStyle w:val="Hyperlink"/>
+                </w:rPr>
+                <w:t>https://www.digikey.com/products/en?keywords=RNCP0603FTD2K74CT-ND</w:t>
+              </w:r>
+            </w:hyperlink>
           </w:p>
         </w:tc>
       </w:tr>
       <w:tr>
         <w:trPr>
           <w:cnfStyle w:val="000000100000" w:firstRow="0" w:lastRow="0" w:firstColumn="0" w:lastColumn="0" w:oddVBand="0" w:evenVBand="0" w:oddHBand="1" w:evenHBand="0" w:firstRowFirstColumn="0" w:firstRowLastColumn="0" w:lastRowFirstColumn="0" w:lastRowLastColumn="0"/>
-          <w:trHeight w:val="301"/>
+          <w:trHeight w:val="313"/>
         </w:trPr>
         <w:tc>
           <w:tcPr>
             <w:cnfStyle w:val="001000000000" w:firstRow="0" w:lastRow="0" w:firstColumn="1" w:lastColumn="0" w:oddVBand="0" w:evenVBand="0" w:oddHBand="0" w:evenHBand="0" w:firstRowFirstColumn="0" w:firstRowLastColumn="0" w:lastRowFirstColumn="0" w:lastRowLastColumn="0"/>
-            <w:tcW w:w="1267" w:type="dxa"/>
+            <w:tcW w:w="1800" w:type="dxa"/>
           </w:tcPr>
           <w:p>
-            <w:pPr>
-              <w:jc w:val="left"/>
-            </w:pPr>
+            <w:r>
+              <w:t>DPDT switch</w:t>
+            </w:r>
           </w:p>
         </w:tc>
         <w:tc>
           <w:tcPr>
-            <w:tcW w:w="1047" w:type="dxa"/>
+            <w:tcW w:w="1350" w:type="dxa"/>
           </w:tcPr>
           <w:p>
             <w:pPr>
               <w:jc w:val="center"/>
               <w:cnfStyle w:val="000000100000" w:firstRow="0" w:lastRow="0" w:firstColumn="0" w:lastColumn="0" w:oddVBand="0" w:evenVBand="0" w:oddHBand="1" w:evenHBand="0" w:firstRowFirstColumn="0" w:firstRowLastColumn="0" w:lastRowFirstColumn="0" w:lastRowLastColumn="0"/>
             </w:pPr>
+            <w:r>
+              <w:t>1</w:t>
+            </w:r>
           </w:p>
         </w:tc>
         <w:tc>
           <w:tcPr>
-            <w:tcW w:w="3961" w:type="dxa"/>
+            <w:tcW w:w="6271" w:type="dxa"/>
           </w:tcPr>
           <w:p>
             <w:pPr>
               <w:jc w:val="center"/>
               <w:cnfStyle w:val="000000100000" w:firstRow="0" w:lastRow="0" w:firstColumn="0" w:lastColumn="0" w:oddVBand="0" w:evenVBand="0" w:oddHBand="1" w:evenHBand="0" w:firstRowFirstColumn="0" w:firstRowLastColumn="0" w:lastRowFirstColumn="0" w:lastRowLastColumn="0"/>
             </w:pPr>
+            <w:r>
+              <w:t xml:space="preserve">Part number: </w:t>
+            </w:r>
+            <w:r>
+              <w:t>401-2013-1-ND</w:t>
+            </w:r>
+            <w:r>
+              <w:t xml:space="preserve">, </w:t>
+            </w:r>
+            <w:hyperlink r:id="rId6" w:history="1">
+              <w:r>
+                <w:rPr>
+                  <w:rStyle w:val="Hyperlink"/>
+                </w:rPr>
+                <w:t>https://www.digikey.com/product-detail/en/AYZ0202AGRLC/401-2013-1-ND/1640122</w:t>
+              </w:r>
+            </w:hyperlink>
+          </w:p>
+        </w:tc>
+      </w:tr>
+      <w:tr>
+        <w:trPr>
+          <w:trHeight w:val="313"/>
+        </w:trPr>
+        <w:tc>
+          <w:tcPr>
+            <w:cnfStyle w:val="001000000000" w:firstRow="0" w:lastRow="0" w:firstColumn="1" w:lastColumn="0" w:oddVBand="0" w:evenVBand="0" w:oddHBand="0" w:evenHBand="0" w:firstRowFirstColumn="0" w:firstRowLastColumn="0" w:lastRowFirstColumn="0" w:lastRowLastColumn="0"/>
+            <w:tcW w:w="1800" w:type="dxa"/>
+          </w:tcPr>
+          <w:p>
+            <w:r>
+              <w:t>4-pin header female</w:t>
+            </w:r>
           </w:p>
         </w:tc>
         <w:tc>
           <w:tcPr>
-            <w:tcW w:w="3347" w:type="dxa"/>
+            <w:tcW w:w="1350" w:type="dxa"/>
           </w:tcPr>
           <w:p>
             <w:pPr>
+              <w:jc w:val="center"/>
+              <w:cnfStyle w:val="000000000000" w:firstRow="0" w:lastRow="0" w:firstColumn="0" w:lastColumn="0" w:oddVBand="0" w:evenVBand="0" w:oddHBand="0" w:evenHBand="0" w:firstRowFirstColumn="0" w:firstRowLastColumn="0" w:lastRowFirstColumn="0" w:lastRowLastColumn="0"/>
+            </w:pPr>
+            <w:r>
+              <w:t>4</w:t>
+            </w:r>
+          </w:p>
+        </w:tc>
+        <w:tc>
+          <w:tcPr>
+            <w:tcW w:w="6271" w:type="dxa"/>
+          </w:tcPr>
+          <w:p>
+            <w:pPr>
+              <w:jc w:val="center"/>
+              <w:cnfStyle w:val="000000000000" w:firstRow="0" w:lastRow="0" w:firstColumn="0" w:lastColumn="0" w:oddVBand="0" w:evenVBand="0" w:oddHBand="0" w:evenHBand="0" w:firstRowFirstColumn="0" w:firstRowLastColumn="0" w:lastRowFirstColumn="0" w:lastRowLastColumn="0"/>
+            </w:pPr>
+            <w:r>
+              <w:t xml:space="preserve">Part number: WM4802-ND, </w:t>
+            </w:r>
+            <w:hyperlink r:id="rId7" w:history="1">
+              <w:r>
+                <w:rPr>
+                  <w:rStyle w:val="Hyperlink"/>
+                </w:rPr>
+                <w:t>https://www.digikey.com/products/en?keywords=WM4802-ND</w:t>
+              </w:r>
+            </w:hyperlink>
+          </w:p>
+        </w:tc>
+      </w:tr>
+      <w:tr>
+        <w:trPr>
+          <w:cnfStyle w:val="000000100000" w:firstRow="0" w:lastRow="0" w:firstColumn="0" w:lastColumn="0" w:oddVBand="0" w:evenVBand="0" w:oddHBand="1" w:evenHBand="0" w:firstRowFirstColumn="0" w:firstRowLastColumn="0" w:lastRowFirstColumn="0" w:lastRowLastColumn="0"/>
+          <w:trHeight w:val="313"/>
+        </w:trPr>
+        <w:tc>
+          <w:tcPr>
+            <w:cnfStyle w:val="001000000000" w:firstRow="0" w:lastRow="0" w:firstColumn="1" w:lastColumn="0" w:oddVBand="0" w:evenVBand="0" w:oddHBand="0" w:evenHBand="0" w:firstRowFirstColumn="0" w:firstRowLastColumn="0" w:lastRowFirstColumn="0" w:lastRowLastColumn="0"/>
+            <w:tcW w:w="1800" w:type="dxa"/>
+          </w:tcPr>
+          <w:p>
+            <w:r>
+              <w:t>3-pin header female</w:t>
+            </w:r>
+          </w:p>
+        </w:tc>
+        <w:tc>
+          <w:tcPr>
+            <w:tcW w:w="1350" w:type="dxa"/>
+          </w:tcPr>
+          <w:p>
+            <w:pPr>
+              <w:jc w:val="center"/>
               <w:cnfStyle w:val="000000100000" w:firstRow="0" w:lastRow="0" w:firstColumn="0" w:lastColumn="0" w:oddVBand="0" w:evenVBand="0" w:oddHBand="1" w:evenHBand="0" w:firstRowFirstColumn="0" w:firstRowLastColumn="0" w:lastRowFirstColumn="0" w:lastRowLastColumn="0"/>
             </w:pPr>
+            <w:r>
+              <w:t>1</w:t>
+            </w:r>
+          </w:p>
+        </w:tc>
+        <w:tc>
+          <w:tcPr>
+            <w:tcW w:w="6271" w:type="dxa"/>
+          </w:tcPr>
+          <w:p>
+            <w:pPr>
+              <w:jc w:val="center"/>
+              <w:cnfStyle w:val="000000100000" w:firstRow="0" w:lastRow="0" w:firstColumn="0" w:lastColumn="0" w:oddVBand="0" w:evenVBand="0" w:oddHBand="1" w:evenHBand="0" w:firstRowFirstColumn="0" w:firstRowLastColumn="0" w:lastRowFirstColumn="0" w:lastRowLastColumn="0"/>
+            </w:pPr>
+            <w:r>
+              <w:t xml:space="preserve">Part number: </w:t>
+            </w:r>
+            <w:r>
+              <w:t>WM4801-ND</w:t>
+            </w:r>
+            <w:r>
+              <w:t xml:space="preserve">, </w:t>
+            </w:r>
+            <w:hyperlink r:id="rId8" w:history="1">
+              <w:r>
+                <w:rPr>
+                  <w:rStyle w:val="Hyperlink"/>
+                </w:rPr>
+                <w:t>https://www.digikey.com/products/en?keywords=WM4801-ND</w:t>
+              </w:r>
+            </w:hyperlink>
+          </w:p>
+        </w:tc>
+      </w:tr>
+      <w:tr>
+        <w:trPr>
+          <w:trHeight w:val="313"/>
+        </w:trPr>
+        <w:tc>
+          <w:tcPr>
+            <w:cnfStyle w:val="001000000000" w:firstRow="0" w:lastRow="0" w:firstColumn="1" w:lastColumn="0" w:oddVBand="0" w:evenVBand="0" w:oddHBand="0" w:evenHBand="0" w:firstRowFirstColumn="0" w:firstRowLastColumn="0" w:lastRowFirstColumn="0" w:lastRowLastColumn="0"/>
+            <w:tcW w:w="1800" w:type="dxa"/>
+          </w:tcPr>
+          <w:p>
+            <w:r>
+              <w:t>Male headers</w:t>
+            </w:r>
+          </w:p>
+        </w:tc>
+        <w:tc>
+          <w:tcPr>
+            <w:tcW w:w="1350" w:type="dxa"/>
+          </w:tcPr>
+          <w:p>
+            <w:pPr>
+              <w:jc w:val="center"/>
+              <w:cnfStyle w:val="000000000000" w:firstRow="0" w:lastRow="0" w:firstColumn="0" w:lastColumn="0" w:oddVBand="0" w:evenVBand="0" w:oddHBand="0" w:evenHBand="0" w:firstRowFirstColumn="0" w:firstRowLastColumn="0" w:lastRowFirstColumn="0" w:lastRowLastColumn="0"/>
+            </w:pPr>
+            <w:r>
+              <w:t>1</w:t>
+            </w:r>
+          </w:p>
+        </w:tc>
+        <w:tc>
+          <w:tcPr>
+            <w:tcW w:w="6271" w:type="dxa"/>
+          </w:tcPr>
+          <w:p>
+            <w:pPr>
+              <w:jc w:val="center"/>
+              <w:cnfStyle w:val="000000000000" w:firstRow="0" w:lastRow="0" w:firstColumn="0" w:lastColumn="0" w:oddVBand="0" w:evenVBand="0" w:oddHBand="0" w:evenHBand="0" w:firstRowFirstColumn="0" w:firstRowLastColumn="0" w:lastRowFirstColumn="0" w:lastRowLastColumn="0"/>
+            </w:pPr>
+            <w:r>
+              <w:t>Break to correct size:</w:t>
+            </w:r>
+          </w:p>
+          <w:p>
+            <w:pPr>
+              <w:jc w:val="center"/>
+              <w:cnfStyle w:val="000000000000" w:firstRow="0" w:lastRow="0" w:firstColumn="0" w:lastColumn="0" w:oddVBand="0" w:evenVBand="0" w:oddHBand="0" w:evenHBand="0" w:firstRowFirstColumn="0" w:firstRowLastColumn="0" w:lastRowFirstColumn="0" w:lastRowLastColumn="0"/>
+            </w:pPr>
+            <w:hyperlink r:id="rId9" w:history="1">
+              <w:r>
+                <w:rPr>
+                  <w:rStyle w:val="Hyperlink"/>
+                </w:rPr>
+                <w:t>https://www.adafruit.com/product/392</w:t>
+              </w:r>
+            </w:hyperlink>
           </w:p>
         </w:tc>
       </w:tr>
     </w:tbl>
     <w:p>
       <w:pPr>
+        <w:rPr>
+          <w:noProof/>
+        </w:rPr>
+      </w:pPr>
+    </w:p>
+    <w:p>
+      <w:pPr>
+        <w:jc w:val="center"/>
+      </w:pPr>
+      <w:r>
+        <w:rPr>
+          <w:noProof/>
+        </w:rPr>
+        <w:drawing>
+          <wp:inline distT="0" distB="0" distL="0" distR="0">
+            <wp:extent cx="4193468" cy="2071254"/>
+            <wp:effectExtent l="0" t="0" r="0" b="0"/>
+            <wp:docPr id="2" name="Picture 2"/>
+            <wp:cNvGraphicFramePr>
+              <a:graphicFrameLocks xmlns:a="http://schemas.openxmlformats.org/drawingml/2006/main" noChangeAspect="1"/>
+            </wp:cNvGraphicFramePr>
+            <a:graphic xmlns:a="http://schemas.openxmlformats.org/drawingml/2006/main">
+              <a:graphicData uri="http://schemas.openxmlformats.org/drawingml/2006/picture">
+                <pic:pic xmlns:pic="http://schemas.openxmlformats.org/drawingml/2006/picture">
+                  <pic:nvPicPr>
+                    <pic:cNvPr id="2" name="Control Board Top.png"/>
+                    <pic:cNvPicPr/>
+                  </pic:nvPicPr>
+                  <pic:blipFill rotWithShape="1">
+                    <a:blip r:embed="rId10">
+                      <a:extLst>
+                        <a:ext uri="{28A0092B-C50C-407E-A947-70E740481C1C}">
+                          <a14:useLocalDpi xmlns:a14="http://schemas.microsoft.com/office/drawing/2010/main" val="0"/>
+                        </a:ext>
+                      </a:extLst>
+                    </a:blip>
+                    <a:srcRect l="13113" t="27404" r="16312" b="20393"/>
+                    <a:stretch/>
+                  </pic:blipFill>
+                  <pic:spPr bwMode="auto">
+                    <a:xfrm>
+                      <a:off x="0" y="0"/>
+                      <a:ext cx="4194644" cy="2071835"/>
+                    </a:xfrm>
+                    <a:prstGeom prst="rect">
+                      <a:avLst/>
+                    </a:prstGeom>
+                    <a:ln>
+                      <a:noFill/>
+                    </a:ln>
+                    <a:extLst>
+                      <a:ext uri="{53640926-AAD7-44D8-BBD7-CCE9431645EC}">
+                        <a14:shadowObscured xmlns:a14="http://schemas.microsoft.com/office/drawing/2010/main"/>
+                      </a:ext>
+                    </a:extLst>
+                  </pic:spPr>
+                </pic:pic>
+              </a:graphicData>
+            </a:graphic>
+          </wp:inline>
+        </w:drawing>
+      </w:r>
+      <w:bookmarkStart w:id="0" w:name="_GoBack"/>
+      <w:bookmarkEnd w:id="0"/>
+    </w:p>
+    <w:p>
+      <w:pPr>
+        <w:jc w:val="center"/>
+        <w:rPr>
+          <w:rStyle w:val="SubtleEmphasis"/>
+        </w:rPr>
+      </w:pPr>
+      <w:r>
+        <w:rPr>
+          <w:rStyle w:val="SubtleEmphasis"/>
+        </w:rPr>
+        <w:t>The schematic above details where each of the parts should go.</w:t>
+      </w:r>
+    </w:p>
+    <w:p>
+      <w:pPr>
         <w:pStyle w:val="Heading1"/>
       </w:pPr>
       <w:r>
@@ -179,8 +558,62 @@
           <w:numId w:val="3"/>
         </w:numPr>
       </w:pPr>
-      <w:bookmarkStart w:id="0" w:name="_GoBack"/>
-      <w:bookmarkEnd w:id="0"/>
+      <w:r>
+        <w:t>Solder on resistors, then the switch. Make sure the switch is oriented according to the schematic.</w:t>
+      </w:r>
+    </w:p>
+    <w:p>
+      <w:pPr>
+        <w:pStyle w:val="ListParagraph"/>
+        <w:numPr>
+          <w:ilvl w:val="0"/>
+          <w:numId w:val="3"/>
+        </w:numPr>
+      </w:pPr>
+      <w:r>
+        <w:t xml:space="preserve">Solder on the 4-pin headers and the 3-pin, oriented in the right direction. It’s helpful to just solder one pin, then make sure the header is perpendicular to the board, and then solder the rest. </w:t>
+      </w:r>
+    </w:p>
+    <w:p>
+      <w:pPr>
+        <w:pStyle w:val="ListParagraph"/>
+        <w:numPr>
+          <w:ilvl w:val="0"/>
+          <w:numId w:val="3"/>
+        </w:numPr>
+      </w:pPr>
+      <w:r>
+        <w:lastRenderedPageBreak/>
+        <w:t>Solder on the male pin legs</w:t>
+      </w:r>
+      <w:r>
+        <w:t xml:space="preserve"> in the </w:t>
+      </w:r>
+      <w:r>
+        <w:rPr>
+          <w:b/>
+          <w:i/>
+        </w:rPr>
+        <w:t>outer holes</w:t>
+      </w:r>
+      <w:r>
+        <w:t xml:space="preserve"> of the board</w:t>
+      </w:r>
+      <w:r>
+        <w:t>. It’s helpful to use the female pin counterparts already soldered on a different board to help align the pins correctly. Insert the male pins into the other board, then set the control board on top and solder the pins.</w:t>
+      </w:r>
+    </w:p>
+    <w:p>
+      <w:pPr>
+        <w:pStyle w:val="ListParagraph"/>
+        <w:numPr>
+          <w:ilvl w:val="0"/>
+          <w:numId w:val="3"/>
+        </w:numPr>
+      </w:pPr>
+      <w:r>
+        <w:t>All done!</w:t>
+      </w:r>
     </w:p>
     <w:sectPr>
       <w:pgSz w:w="12240" w:h="15840"/>

</xml_diff>